<commit_message>
Finished the feasibility study
</commit_message>
<xml_diff>
--- a/Documentation.docx
+++ b/Documentation.docx
@@ -19,6 +19,13 @@
     </w:p>
     <w:sdt>
       <w:sdtPr>
+        <w:rPr>
+          <w:rFonts w:asciiTheme="minorHAnsi" w:eastAsiaTheme="minorHAnsi" w:hAnsiTheme="minorHAnsi" w:cstheme="minorBidi"/>
+          <w:color w:val="auto"/>
+          <w:sz w:val="22"/>
+          <w:szCs w:val="22"/>
+          <w:lang w:eastAsia="en-US"/>
+        </w:rPr>
         <w:id w:val="1552651580"/>
         <w:docPartObj>
           <w:docPartGallery w:val="Table of Contents"/>
@@ -27,13 +34,8 @@
       </w:sdtPr>
       <w:sdtEndPr>
         <w:rPr>
-          <w:rFonts w:asciiTheme="minorHAnsi" w:eastAsiaTheme="minorHAnsi" w:hAnsiTheme="minorHAnsi" w:cstheme="minorBidi"/>
           <w:b/>
           <w:bCs/>
-          <w:color w:val="auto"/>
-          <w:sz w:val="22"/>
-          <w:szCs w:val="22"/>
-          <w:lang w:eastAsia="en-US"/>
         </w:rPr>
       </w:sdtEndPr>
       <w:sdtContent>
@@ -640,15 +642,79 @@
       <w:pPr>
         <w:rPr>
           <w:noProof/>
+        </w:rPr>
+      </w:pPr>
+      <w:r>
+        <w:rPr>
+          <w:noProof/>
+        </w:rPr>
+        <w:t>I</w:t>
+      </w:r>
+      <w:r>
+        <w:rPr>
+          <w:noProof/>
+        </w:rPr>
+        <w:t xml:space="preserve"> would like to make a metronome. A metronome is a timer used by musicians so that they can keep track of their timing.</w:t>
+      </w:r>
+    </w:p>
+    <w:p>
+      <w:pPr>
+        <w:rPr>
+          <w:noProof/>
+        </w:rPr>
+      </w:pPr>
+      <w:r>
+        <w:rPr>
+          <w:noProof/>
+        </w:rPr>
+        <w:t>I know that this problem is solvable as there are online solutions already, (working out how fast to make the beep sounds) can be solved in a finite number of steps. The main calculation is converting a BPM (e.g. 60 beats per minute) to the delay (in milliseconds) between each beep. This is computationally simple. Using a theoretical approach.</w:t>
+      </w:r>
+    </w:p>
+    <w:p>
+      <w:pPr>
+        <w:rPr>
+          <w:noProof/>
+        </w:rPr>
+      </w:pPr>
+    </w:p>
+    <w:p>
+      <w:r>
+        <w:rPr>
+          <w:noProof/>
+        </w:rPr>
+        <w:t>The budget is limited (£0) and we have 2 weeks to complete the project.</w:t>
+      </w:r>
+    </w:p>
+    <w:p/>
+    <w:p>
+      <w:pPr>
+        <w:pStyle w:val="Heading1"/>
+      </w:pPr>
+      <w:bookmarkStart w:id="1" w:name="_Toc123728150"/>
+      <w:r>
+        <w:t>Analysis</w:t>
+      </w:r>
+      <w:bookmarkEnd w:id="1"/>
+    </w:p>
+    <w:p>
+      <w:pPr>
+        <w:rPr>
+          <w:noProof/>
           <w:lang w:val="es-ES"/>
         </w:rPr>
       </w:pPr>
       <w:r>
         <w:rPr>
           <w:noProof/>
+        </w:rPr>
+        <w:t xml:space="preserve">Lorem ipsum dolor sit amet, consectetuer adipiscing elit. </w:t>
+      </w:r>
+      <w:r>
+        <w:rPr>
+          <w:noProof/>
           <w:lang w:val="es-ES"/>
         </w:rPr>
-        <w:t>Lorem ipsum dolor sit amet, consectetuer adipiscing elit. Maecenas porttitor congue massa. Fusce posuere, magna sed pulvinar ultricies, purus lectus malesuada libero, sit amet commodo magna eros quis urna.</w:t>
+        <w:t>Maecenas porttitor congue massa. Fusce posuere, magna sed pulvinar ultricies, purus lectus malesuada libero, sit amet commodo magna eros quis urna.</w:t>
       </w:r>
     </w:p>
     <w:p>
@@ -709,16 +775,15 @@
         <w:t>Suspendisse dui purus, scelerisque at, vulputate vitae, pretium mattis, nunc. Mauris eget neque at sem venenatis eleifend. Ut nonummy.</w:t>
       </w:r>
     </w:p>
-    <w:p/>
     <w:p>
       <w:pPr>
         <w:pStyle w:val="Heading1"/>
       </w:pPr>
-      <w:bookmarkStart w:id="1" w:name="_Toc123728150"/>
-      <w:r>
-        <w:t>Analysis</w:t>
-      </w:r>
-      <w:bookmarkEnd w:id="1"/>
+      <w:bookmarkStart w:id="2" w:name="_Toc123728151"/>
+      <w:r>
+        <w:t>Design</w:t>
+      </w:r>
+      <w:bookmarkEnd w:id="2"/>
     </w:p>
     <w:p>
       <w:pPr>
@@ -730,9 +795,15 @@
       <w:r>
         <w:rPr>
           <w:noProof/>
+        </w:rPr>
+        <w:t xml:space="preserve">Lorem ipsum dolor sit amet, consectetuer adipiscing elit. </w:t>
+      </w:r>
+      <w:r>
+        <w:rPr>
+          <w:noProof/>
           <w:lang w:val="es-ES"/>
         </w:rPr>
-        <w:t>Lorem ipsum dolor sit amet, consectetuer adipiscing elit. Maecenas porttitor congue massa. Fusce posuere, magna sed pulvinar ultricies, purus lectus malesuada libero, sit amet commodo magna eros quis urna.</w:t>
+        <w:t>Maecenas porttitor congue massa. Fusce posuere, magna sed pulvinar ultricies, purus lectus malesuada libero, sit amet commodo magna eros quis urna.</w:t>
       </w:r>
     </w:p>
     <w:p>
@@ -797,12 +868,11 @@
       <w:pPr>
         <w:pStyle w:val="Heading1"/>
       </w:pPr>
-      <w:bookmarkStart w:id="2" w:name="_Toc123728151"/>
-      <w:r>
-        <w:lastRenderedPageBreak/>
-        <w:t>Design</w:t>
-      </w:r>
-      <w:bookmarkEnd w:id="2"/>
+      <w:bookmarkStart w:id="3" w:name="_Toc123728152"/>
+      <w:r>
+        <w:t>Implementation</w:t>
+      </w:r>
+      <w:bookmarkEnd w:id="3"/>
     </w:p>
     <w:p>
       <w:pPr>
@@ -814,9 +884,15 @@
       <w:r>
         <w:rPr>
           <w:noProof/>
+        </w:rPr>
+        <w:t xml:space="preserve">Lorem ipsum dolor sit amet, consectetuer adipiscing elit. </w:t>
+      </w:r>
+      <w:r>
+        <w:rPr>
+          <w:noProof/>
           <w:lang w:val="es-ES"/>
         </w:rPr>
-        <w:t>Lorem ipsum dolor sit amet, consectetuer adipiscing elit. Maecenas porttitor congue massa. Fusce posuere, magna sed pulvinar ultricies, purus lectus malesuada libero, sit amet commodo magna eros quis urna.</w:t>
+        <w:t>Maecenas porttitor congue massa. Fusce posuere, magna sed pulvinar ultricies, purus lectus malesuada libero, sit amet commodo magna eros quis urna.</w:t>
       </w:r>
     </w:p>
     <w:p>
@@ -881,11 +957,11 @@
       <w:pPr>
         <w:pStyle w:val="Heading1"/>
       </w:pPr>
-      <w:bookmarkStart w:id="3" w:name="_Toc123728152"/>
-      <w:r>
-        <w:t>Implementation</w:t>
-      </w:r>
-      <w:bookmarkEnd w:id="3"/>
+      <w:bookmarkStart w:id="4" w:name="_Toc123728153"/>
+      <w:r>
+        <w:t>Testing</w:t>
+      </w:r>
+      <w:bookmarkEnd w:id="4"/>
     </w:p>
     <w:p>
       <w:pPr>
@@ -897,9 +973,15 @@
       <w:r>
         <w:rPr>
           <w:noProof/>
+        </w:rPr>
+        <w:t xml:space="preserve">Lorem ipsum dolor sit amet, consectetuer adipiscing elit. </w:t>
+      </w:r>
+      <w:r>
+        <w:rPr>
+          <w:noProof/>
           <w:lang w:val="es-ES"/>
         </w:rPr>
-        <w:t>Lorem ipsum dolor sit amet, consectetuer adipiscing elit. Maecenas porttitor congue massa. Fusce posuere, magna sed pulvinar ultricies, purus lectus malesuada libero, sit amet commodo magna eros quis urna.</w:t>
+        <w:t>Maecenas porttitor congue massa. Fusce posuere, magna sed pulvinar ultricies, purus lectus malesuada libero, sit amet commodo magna eros quis urna.</w:t>
       </w:r>
     </w:p>
     <w:p>
@@ -964,11 +1046,11 @@
       <w:pPr>
         <w:pStyle w:val="Heading1"/>
       </w:pPr>
-      <w:bookmarkStart w:id="4" w:name="_Toc123728153"/>
-      <w:r>
-        <w:t>Testing</w:t>
-      </w:r>
-      <w:bookmarkEnd w:id="4"/>
+      <w:bookmarkStart w:id="5" w:name="_Toc123728154"/>
+      <w:r>
+        <w:t>Installation</w:t>
+      </w:r>
+      <w:bookmarkEnd w:id="5"/>
     </w:p>
     <w:p>
       <w:pPr>
@@ -980,9 +1062,15 @@
       <w:r>
         <w:rPr>
           <w:noProof/>
+        </w:rPr>
+        <w:t xml:space="preserve">Lorem ipsum dolor sit amet, consectetuer adipiscing elit. </w:t>
+      </w:r>
+      <w:r>
+        <w:rPr>
+          <w:noProof/>
           <w:lang w:val="es-ES"/>
         </w:rPr>
-        <w:t>Lorem ipsum dolor sit amet, consectetuer adipiscing elit. Maecenas porttitor congue massa. Fusce posuere, magna sed pulvinar ultricies, purus lectus malesuada libero, sit amet commodo magna eros quis urna.</w:t>
+        <w:t>Maecenas porttitor congue massa. Fusce posuere, magna sed pulvinar ultricies, purus lectus malesuada libero, sit amet commodo magna eros quis urna.</w:t>
       </w:r>
     </w:p>
     <w:p>
@@ -1047,11 +1135,11 @@
       <w:pPr>
         <w:pStyle w:val="Heading1"/>
       </w:pPr>
-      <w:bookmarkStart w:id="5" w:name="_Toc123728154"/>
-      <w:r>
-        <w:t>Installation</w:t>
-      </w:r>
-      <w:bookmarkEnd w:id="5"/>
+      <w:bookmarkStart w:id="6" w:name="_Toc123728155"/>
+      <w:r>
+        <w:t>Evaluation</w:t>
+      </w:r>
+      <w:bookmarkEnd w:id="6"/>
     </w:p>
     <w:p>
       <w:pPr>
@@ -1063,9 +1151,15 @@
       <w:r>
         <w:rPr>
           <w:noProof/>
+        </w:rPr>
+        <w:t xml:space="preserve">Lorem ipsum dolor sit amet, consectetuer adipiscing elit. </w:t>
+      </w:r>
+      <w:r>
+        <w:rPr>
+          <w:noProof/>
           <w:lang w:val="es-ES"/>
         </w:rPr>
-        <w:t>Lorem ipsum dolor sit amet, consectetuer adipiscing elit. Maecenas porttitor congue massa. Fusce posuere, magna sed pulvinar ultricies, purus lectus malesuada libero, sit amet commodo magna eros quis urna.</w:t>
+        <w:t>Maecenas porttitor congue massa. Fusce posuere, magna sed pulvinar ultricies, purus lectus malesuada libero, sit amet commodo magna eros quis urna.</w:t>
       </w:r>
     </w:p>
     <w:p>
@@ -1095,7 +1189,6 @@
           <w:noProof/>
           <w:lang w:val="fr-FR"/>
         </w:rPr>
-        <w:lastRenderedPageBreak/>
         <w:t>Pellentesque habitant morbi tristique senectus et netus et malesuada fames ac turpis egestas. Proin pharetra nonummy pede. Mauris et orci.</w:t>
       </w:r>
     </w:p>
@@ -1131,11 +1224,11 @@
       <w:pPr>
         <w:pStyle w:val="Heading1"/>
       </w:pPr>
-      <w:bookmarkStart w:id="6" w:name="_Toc123728155"/>
-      <w:r>
-        <w:t>Evaluation</w:t>
-      </w:r>
-      <w:bookmarkEnd w:id="6"/>
+      <w:bookmarkStart w:id="7" w:name="_Toc123728156"/>
+      <w:r>
+        <w:t>Maintenance</w:t>
+      </w:r>
+      <w:bookmarkEnd w:id="7"/>
     </w:p>
     <w:p>
       <w:pPr>
@@ -1147,92 +1240,15 @@
       <w:r>
         <w:rPr>
           <w:noProof/>
+        </w:rPr>
+        <w:t xml:space="preserve">Lorem ipsum dolor sit amet, consectetuer adipiscing elit. </w:t>
+      </w:r>
+      <w:r>
+        <w:rPr>
+          <w:noProof/>
           <w:lang w:val="es-ES"/>
         </w:rPr>
-        <w:t>Lorem ipsum dolor sit amet, consectetuer adipiscing elit. Maecenas porttitor congue massa. Fusce posuere, magna sed pulvinar ultricies, purus lectus malesuada libero, sit amet commodo magna eros quis urna.</w:t>
-      </w:r>
-    </w:p>
-    <w:p>
-      <w:pPr>
-        <w:rPr>
-          <w:noProof/>
-          <w:lang w:val="fr-FR"/>
-        </w:rPr>
-      </w:pPr>
-      <w:r>
-        <w:rPr>
-          <w:noProof/>
-          <w:lang w:val="fr-FR"/>
-        </w:rPr>
-        <w:t>Nunc viverra imperdiet enim. Fusce est. Vivamus a tellus.</w:t>
-      </w:r>
-    </w:p>
-    <w:p>
-      <w:pPr>
-        <w:rPr>
-          <w:noProof/>
-          <w:lang w:val="fr-FR"/>
-        </w:rPr>
-      </w:pPr>
-      <w:r>
-        <w:rPr>
-          <w:noProof/>
-          <w:lang w:val="fr-FR"/>
-        </w:rPr>
-        <w:t>Pellentesque habitant morbi tristique senectus et netus et malesuada fames ac turpis egestas. Proin pharetra nonummy pede. Mauris et orci.</w:t>
-      </w:r>
-    </w:p>
-    <w:p>
-      <w:pPr>
-        <w:rPr>
-          <w:noProof/>
-        </w:rPr>
-      </w:pPr>
-      <w:r>
-        <w:rPr>
-          <w:noProof/>
-          <w:lang w:val="fr-FR"/>
-        </w:rPr>
-        <w:t xml:space="preserve">Aenean nec lorem. </w:t>
-      </w:r>
-      <w:r>
-        <w:rPr>
-          <w:noProof/>
-        </w:rPr>
-        <w:t>In porttitor. Donec laoreet nonummy augue.</w:t>
-      </w:r>
-    </w:p>
-    <w:p>
-      <w:r>
-        <w:rPr>
-          <w:noProof/>
-        </w:rPr>
-        <w:t>Suspendisse dui purus, scelerisque at, vulputate vitae, pretium mattis, nunc. Mauris eget neque at sem venenatis eleifend. Ut nonummy.</w:t>
-      </w:r>
-    </w:p>
-    <w:p>
-      <w:pPr>
-        <w:pStyle w:val="Heading1"/>
-      </w:pPr>
-      <w:bookmarkStart w:id="7" w:name="_Toc123728156"/>
-      <w:r>
-        <w:t>Maintenance</w:t>
-      </w:r>
-      <w:bookmarkEnd w:id="7"/>
-    </w:p>
-    <w:p>
-      <w:pPr>
-        <w:rPr>
-          <w:noProof/>
-          <w:lang w:val="es-ES"/>
-        </w:rPr>
-      </w:pPr>
-      <w:r>
-        <w:rPr>
-          <w:noProof/>
-          <w:lang w:val="es-ES"/>
-        </w:rPr>
-        <w:t>Lorem ipsum dolor sit amet, consectetuer adipiscing elit. Maecenas porttitor congue massa. Fusce posuere, magna sed pulvinar ultricies, purus lectus malesuada libero, sit amet commodo magna eros quis urna.</w:t>
+        <w:t>Maecenas porttitor congue massa. Fusce posuere, magna sed pulvinar ultricies, purus lectus malesuada libero, sit amet commodo magna eros quis urna.</w:t>
       </w:r>
     </w:p>
     <w:p>

</xml_diff>